<commit_message>
Update manual - Don't connect LiPo to USB lol
</commit_message>
<xml_diff>
--- a/Project Information Files/CSSE4011_Project_Field_Deployment_Manual_Wiring.docx
+++ b/Project Information Files/CSSE4011_Project_Field_Deployment_Manual_Wiring.docx
@@ -7,10 +7,7 @@
         <w:pStyle w:val="Heading1"/>
       </w:pPr>
       <w:r>
-        <w:t xml:space="preserve">Field Deployment Manual – </w:t>
-      </w:r>
-      <w:r>
-        <w:t>Wiring.</w:t>
+        <w:t>Field Deployment Manual – Wiring.</w:t>
       </w:r>
     </w:p>
     <w:p>
@@ -55,7 +52,25 @@
         </w:numPr>
       </w:pPr>
       <w:r>
-        <w:t xml:space="preserve">Connect RX of ultrasonic sensor to TX of </w:t>
+        <w:t xml:space="preserve">Connect </w:t>
+      </w:r>
+      <w:r>
+        <w:t>trigger pin</w:t>
+      </w:r>
+      <w:r>
+        <w:t xml:space="preserve"> of ultrasonic sensor to </w:t>
+      </w:r>
+      <w:r>
+        <w:t>GPIO pin</w:t>
+      </w:r>
+      <w:r>
+        <w:t xml:space="preserve"> o</w:t>
+      </w:r>
+      <w:r>
+        <w:t>n</w:t>
+      </w:r>
+      <w:r>
+        <w:t xml:space="preserve"> </w:t>
       </w:r>
       <w:proofErr w:type="spellStart"/>
       <w:r>
@@ -63,8 +78,13 @@
       </w:r>
       <w:proofErr w:type="spellEnd"/>
       <w:r>
-        <w:t xml:space="preserve"> board</w:t>
-      </w:r>
+        <w:t xml:space="preserve"> </w:t>
+      </w:r>
+      <w:proofErr w:type="gramStart"/>
+      <w:r>
+        <w:t>board</w:t>
+      </w:r>
+      <w:proofErr w:type="gramEnd"/>
     </w:p>
     <w:p>
       <w:pPr>
@@ -78,16 +98,16 @@
         <w:t xml:space="preserve">Connect </w:t>
       </w:r>
       <w:r>
-        <w:t>T</w:t>
-      </w:r>
-      <w:r>
-        <w:t xml:space="preserve">X of ultrasonic sensor to </w:t>
-      </w:r>
-      <w:r>
-        <w:t>R</w:t>
-      </w:r>
-      <w:r>
-        <w:t xml:space="preserve">X of </w:t>
+        <w:t>echo pin</w:t>
+      </w:r>
+      <w:r>
+        <w:t xml:space="preserve"> of ultrasonic sensor to </w:t>
+      </w:r>
+      <w:r>
+        <w:t>GPIO pin on</w:t>
+      </w:r>
+      <w:r>
+        <w:t xml:space="preserve"> </w:t>
       </w:r>
       <w:proofErr w:type="spellStart"/>
       <w:r>
@@ -95,8 +115,13 @@
       </w:r>
       <w:proofErr w:type="spellEnd"/>
       <w:r>
-        <w:t xml:space="preserve"> board</w:t>
-      </w:r>
+        <w:t xml:space="preserve"> </w:t>
+      </w:r>
+      <w:proofErr w:type="gramStart"/>
+      <w:r>
+        <w:t>board</w:t>
+      </w:r>
+      <w:proofErr w:type="gramEnd"/>
     </w:p>
     <w:p>
       <w:pPr>
@@ -127,19 +152,7 @@
         </w:numPr>
       </w:pPr>
       <w:r>
-        <w:t xml:space="preserve">Connect </w:t>
-      </w:r>
-      <w:r>
-        <w:t>5V pin</w:t>
-      </w:r>
-      <w:r>
-        <w:t xml:space="preserve"> of ultrasonic sensor to </w:t>
-      </w:r>
-      <w:r>
-        <w:t>5V</w:t>
-      </w:r>
-      <w:r>
-        <w:t xml:space="preserve"> pin on </w:t>
+        <w:t xml:space="preserve">Connect 5V pin of ultrasonic sensor to 5V pin on </w:t>
       </w:r>
       <w:proofErr w:type="spellStart"/>
       <w:r>
@@ -173,28 +186,13 @@
         </w:numPr>
       </w:pPr>
       <w:r>
-        <w:t>Connect TurtleBot to provided LiPo battery via attached USB cord.</w:t>
-      </w:r>
-    </w:p>
-    <w:p/>
-    <w:p>
-      <w:pPr>
-        <w:pStyle w:val="Heading3"/>
-      </w:pPr>
-      <w:r>
-        <w:t>M5Core2:</w:t>
-      </w:r>
-    </w:p>
-    <w:p>
-      <w:pPr>
-        <w:pStyle w:val="ListParagraph"/>
-        <w:numPr>
-          <w:ilvl w:val="0"/>
-          <w:numId w:val="11"/>
-        </w:numPr>
-      </w:pPr>
-      <w:r>
-        <w:t>Connect M5Core2 to laptop power supply or battery source through provided USB cord.</w:t>
+        <w:t xml:space="preserve">Connect TurtleBot to provided LiPo battery via </w:t>
+      </w:r>
+      <w:r>
+        <w:t>supplied cord</w:t>
+      </w:r>
+      <w:r>
+        <w:t>.</w:t>
       </w:r>
     </w:p>
     <w:p/>

</xml_diff>